<commit_message>
Miniworld.docx added Changed zenhub to jira
</commit_message>
<xml_diff>
--- a/documents/TOHUM.docx
+++ b/documents/TOHUM.docx
@@ -1177,36 +1177,22 @@
     </w:p>
     <w:p>
       <w:pPr>
-        <w:jc w:val="both"/>
-        <w:rPr>
-          <w:rFonts w:ascii="Times New Roman" w:hAnsi="Times New Roman" w:cs="Times New Roman"/>
-          <w:color w:val="B67AC3" w:themeColor="hyperlink"/>
-          <w:u w:val="single"/>
-        </w:rPr>
-      </w:pPr>
-      <w:r>
-        <w:rPr>
-          <w:rFonts w:ascii="Times New Roman" w:hAnsi="Times New Roman" w:cs="Times New Roman"/>
-        </w:rPr>
-        <w:t>Zenhub:</w:t>
-      </w:r>
-      <w:hyperlink r:id="rId15" w:history="1">
-        <w:r>
-          <w:rPr>
-            <w:rStyle w:val="Kpr"/>
-            <w:rFonts w:ascii="Times New Roman" w:hAnsi="Times New Roman" w:cs="Times New Roman"/>
-            <w:bdr w:val="none" w:sz="0" w:space="0" w:color="auto" w:frame="1"/>
-          </w:rPr>
-          <w:t>https://app.zenhub.com/workspaces/tohum-chart-5f7e141ad3feb20014f1d54f/board?repos=300691411</w:t>
-        </w:r>
-      </w:hyperlink>
-    </w:p>
-    <w:p>
-      <w:pPr>
-        <w:rPr>
-          <w:rFonts w:ascii="Times New Roman" w:hAnsi="Times New Roman" w:cs="Times New Roman"/>
-        </w:rPr>
-      </w:pPr>
+        <w:rPr>
+          <w:rFonts w:ascii="Times New Roman" w:hAnsi="Times New Roman" w:cs="Times New Roman"/>
+        </w:rPr>
+      </w:pPr>
+      <w:r>
+        <w:rPr>
+          <w:rFonts w:ascii="Times New Roman" w:hAnsi="Times New Roman" w:cs="Times New Roman"/>
+        </w:rPr>
+        <w:t xml:space="preserve">Jira: </w:t>
+      </w:r>
+      <w:r>
+        <w:rPr>
+          <w:rFonts w:ascii="Times New Roman" w:hAnsi="Times New Roman" w:cs="Times New Roman"/>
+        </w:rPr>
+        <w:t>https://tohum.atlassian.net/jira/software/c/projects/TP/issues</w:t>
+      </w:r>
     </w:p>
     <w:p>
       <w:pPr>
@@ -1216,7 +1202,7 @@
       </w:pPr>
     </w:p>
     <w:sectPr>
-      <w:footerReference w:type="default" r:id="rId16"/>
+      <w:footerReference w:type="default" r:id="rId15"/>
       <w:pgSz w:w="11907" w:h="16839" w:code="9"/>
       <w:pgMar w:top="1440" w:right="1800" w:bottom="1440" w:left="1800" w:header="720" w:footer="720" w:gutter="0"/>
       <w:pgNumType w:start="1"/>
@@ -3532,90 +3518,6 @@
 </file>
 
 <file path=customXml/item1.xml><?xml version="1.0" encoding="utf-8"?>
-<?mso-contentType ?>
-<spe:Receivers xmlns:spe="http://schemas.microsoft.com/sharepoint/events">
-  <Receiver>
-    <Name>Document ID Generator</Name>
-    <Synchronization>Synchronous</Synchronization>
-    <Type>10001</Type>
-    <SequenceNumber>1000</SequenceNumber>
-    <Url/>
-    <Assembly>Microsoft.Office.DocumentManagement, Version=15.0.0.0, Culture=neutral, PublicKeyToken=71e9bce111e9429c</Assembly>
-    <Class>Microsoft.Office.DocumentManagement.Internal.DocIdHandler</Class>
-    <Data/>
-    <Filter/>
-  </Receiver>
-  <Receiver>
-    <Name>Document ID Generator</Name>
-    <Synchronization>Synchronous</Synchronization>
-    <Type>10002</Type>
-    <SequenceNumber>1001</SequenceNumber>
-    <Url/>
-    <Assembly>Microsoft.Office.DocumentManagement, Version=15.0.0.0, Culture=neutral, PublicKeyToken=71e9bce111e9429c</Assembly>
-    <Class>Microsoft.Office.DocumentManagement.Internal.DocIdHandler</Class>
-    <Data/>
-    <Filter/>
-  </Receiver>
-  <Receiver>
-    <Name>Document ID Generator</Name>
-    <Synchronization>Synchronous</Synchronization>
-    <Type>10004</Type>
-    <SequenceNumber>1002</SequenceNumber>
-    <Url/>
-    <Assembly>Microsoft.Office.DocumentManagement, Version=15.0.0.0, Culture=neutral, PublicKeyToken=71e9bce111e9429c</Assembly>
-    <Class>Microsoft.Office.DocumentManagement.Internal.DocIdHandler</Class>
-    <Data/>
-    <Filter/>
-  </Receiver>
-  <Receiver>
-    <Name>Document ID Generator</Name>
-    <Synchronization>Synchronous</Synchronization>
-    <Type>10006</Type>
-    <SequenceNumber>1003</SequenceNumber>
-    <Url/>
-    <Assembly>Microsoft.Office.DocumentManagement, Version=15.0.0.0, Culture=neutral, PublicKeyToken=71e9bce111e9429c</Assembly>
-    <Class>Microsoft.Office.DocumentManagement.Internal.DocIdHandler</Class>
-    <Data/>
-    <Filter/>
-  </Receiver>
-</spe:Receivers>
-</file>
-
-<file path=customXml/item2.xml><?xml version="1.0" encoding="utf-8"?>
-<?mso-contentType ?>
-<FormTemplates xmlns="http://schemas.microsoft.com/sharepoint/v3/contenttype/forms">
-  <Display>DocumentLibraryForm</Display>
-  <Edit>DocumentLibraryForm</Edit>
-  <New>DocumentLibraryForm</New>
-</FormTemplates>
-</file>
-
-<file path=customXml/item3.xml><?xml version="1.0" encoding="utf-8"?>
-<b:Sources xmlns:b="http://schemas.openxmlformats.org/officeDocument/2006/bibliography" xmlns="http://schemas.openxmlformats.org/officeDocument/2006/bibliography" SelectedStyle="\apasixtheditionofficeonline.xsl" StyleName="APA" Version="6"/>
-</file>
-
-<file path=customXml/item4.xml><?xml version="1.0" encoding="utf-8"?>
-<p:properties xmlns:p="http://schemas.microsoft.com/office/2006/metadata/properties" xmlns:xsi="http://www.w3.org/2001/XMLSchema-instance" xmlns:pc="http://schemas.microsoft.com/office/infopath/2007/PartnerControls">
-  <documentManagement>
-    <_dlc_DocId xmlns="498267d4-2a5a-4c72-99d3-cf7236a95ce8">CTQFD2CFPMXN-979-676</_dlc_DocId>
-    <_dlc_DocIdUrl xmlns="498267d4-2a5a-4c72-99d3-cf7236a95ce8">
-      <Url>https://msft.spoppe.com/teams/cpub/teams/Consumer/templates/_layouts/15/DocIdRedir.aspx?ID=CTQFD2CFPMXN-979-676</Url>
-      <Description>CTQFD2CFPMXN-979-676</Description>
-    </_dlc_DocIdUrl>
-    <SharedWithDetails xmlns="498267d4-2a5a-4c72-99d3-cf7236a95ce8">{}</SharedWithDetails>
-    <SharedWithUsers xmlns="498267d4-2a5a-4c72-99d3-cf7236a95ce8">
-      <UserInfo>
-        <DisplayName/>
-        <AccountId xsi:nil="true"/>
-        <AccountType/>
-      </UserInfo>
-    </SharedWithUsers>
-    <SharingHintHash xmlns="498267d4-2a5a-4c72-99d3-cf7236a95ce8">1245024977</SharingHintHash>
-  </documentManagement>
-</p:properties>
-</file>
-
-<file path=customXml/item5.xml><?xml version="1.0" encoding="utf-8"?>
 <ct:contentTypeSchema xmlns:ct="http://schemas.microsoft.com/office/2006/metadata/contentType" xmlns:ma="http://schemas.microsoft.com/office/2006/metadata/properties/metaAttributes" ct:_="" ma:_="" ma:contentTypeName="Document" ma:contentTypeID="0x010100012E2E405031D74DB051ADDB3D34E572" ma:contentTypeVersion="5" ma:contentTypeDescription="Create a new document." ma:contentTypeScope="" ma:versionID="e0009f9404bcb9590f313d2c358460f1">
   <xsd:schema xmlns:xsd="http://www.w3.org/2001/XMLSchema" xmlns:xs="http://www.w3.org/2001/XMLSchema" xmlns:p="http://schemas.microsoft.com/office/2006/metadata/properties" xmlns:ns2="498267d4-2a5a-4c72-99d3-cf7236a95ce8" targetNamespace="http://schemas.microsoft.com/office/2006/metadata/properties" ma:root="true" ma:fieldsID="06e76fce95f74677884cb27b0c6533f2" ns2:_="">
     <xsd:import namespace="498267d4-2a5a-4c72-99d3-cf7236a95ce8"/>
@@ -3794,41 +3696,91 @@
 </ct:contentTypeSchema>
 </file>
 
-<file path=customXml/itemProps1.xml><?xml version="1.0" encoding="utf-8"?>
-<ds:datastoreItem xmlns:ds="http://schemas.openxmlformats.org/officeDocument/2006/customXml" ds:itemID="{D7FA49B8-B6EE-4B3F-B22F-E9F8C6A00940}">
-  <ds:schemaRefs>
-    <ds:schemaRef ds:uri="http://schemas.microsoft.com/sharepoint/events"/>
-  </ds:schemaRefs>
-</ds:datastoreItem>
+<file path=customXml/item2.xml><?xml version="1.0" encoding="utf-8"?>
+<p:properties xmlns:p="http://schemas.microsoft.com/office/2006/metadata/properties" xmlns:xsi="http://www.w3.org/2001/XMLSchema-instance" xmlns:pc="http://schemas.microsoft.com/office/infopath/2007/PartnerControls">
+  <documentManagement>
+    <_dlc_DocId xmlns="498267d4-2a5a-4c72-99d3-cf7236a95ce8">CTQFD2CFPMXN-979-676</_dlc_DocId>
+    <_dlc_DocIdUrl xmlns="498267d4-2a5a-4c72-99d3-cf7236a95ce8">
+      <Url>https://msft.spoppe.com/teams/cpub/teams/Consumer/templates/_layouts/15/DocIdRedir.aspx?ID=CTQFD2CFPMXN-979-676</Url>
+      <Description>CTQFD2CFPMXN-979-676</Description>
+    </_dlc_DocIdUrl>
+    <SharedWithDetails xmlns="498267d4-2a5a-4c72-99d3-cf7236a95ce8">{}</SharedWithDetails>
+    <SharedWithUsers xmlns="498267d4-2a5a-4c72-99d3-cf7236a95ce8">
+      <UserInfo>
+        <DisplayName/>
+        <AccountId xsi:nil="true"/>
+        <AccountType/>
+      </UserInfo>
+    </SharedWithUsers>
+    <SharingHintHash xmlns="498267d4-2a5a-4c72-99d3-cf7236a95ce8">1245024977</SharingHintHash>
+  </documentManagement>
+</p:properties>
 </file>
 
-<file path=customXml/itemProps2.xml><?xml version="1.0" encoding="utf-8"?>
-<ds:datastoreItem xmlns:ds="http://schemas.openxmlformats.org/officeDocument/2006/customXml" ds:itemID="{B79E6113-9D61-48C6-AB23-FE0124366565}">
-  <ds:schemaRefs>
-    <ds:schemaRef ds:uri="http://schemas.microsoft.com/sharepoint/v3/contenttype/forms"/>
-  </ds:schemaRefs>
-</ds:datastoreItem>
+<file path=customXml/item3.xml><?xml version="1.0" encoding="utf-8"?>
+<b:Sources xmlns:b="http://schemas.openxmlformats.org/officeDocument/2006/bibliography" xmlns="http://schemas.openxmlformats.org/officeDocument/2006/bibliography" SelectedStyle="\apasixtheditionofficeonline.xsl" StyleName="APA" Version="6"/>
 </file>
 
-<file path=customXml/itemProps3.xml><?xml version="1.0" encoding="utf-8"?>
-<ds:datastoreItem xmlns:ds="http://schemas.openxmlformats.org/officeDocument/2006/customXml" ds:itemID="{248E2548-E164-4291-8E8A-6864FA09FF29}">
-  <ds:schemaRefs>
-    <ds:schemaRef ds:uri="http://schemas.openxmlformats.org/officeDocument/2006/bibliography"/>
-  </ds:schemaRefs>
-</ds:datastoreItem>
+<file path=customXml/item4.xml><?xml version="1.0" encoding="utf-8"?>
+<?mso-contentType ?>
+<FormTemplates xmlns="http://schemas.microsoft.com/sharepoint/v3/contenttype/forms">
+  <Display>DocumentLibraryForm</Display>
+  <Edit>DocumentLibraryForm</Edit>
+  <New>DocumentLibraryForm</New>
+</FormTemplates>
 </file>
 
-<file path=customXml/itemProps4.xml><?xml version="1.0" encoding="utf-8"?>
-<ds:datastoreItem xmlns:ds="http://schemas.openxmlformats.org/officeDocument/2006/customXml" ds:itemID="{4A3CED26-0910-4819-874B-D8E2CCD421FE}">
-  <ds:schemaRefs>
-    <ds:schemaRef ds:uri="http://schemas.microsoft.com/office/2006/metadata/properties"/>
-    <ds:schemaRef ds:uri="http://schemas.microsoft.com/office/infopath/2007/PartnerControls"/>
-    <ds:schemaRef ds:uri="498267d4-2a5a-4c72-99d3-cf7236a95ce8"/>
-  </ds:schemaRefs>
-</ds:datastoreItem>
+<file path=customXml/item5.xml><?xml version="1.0" encoding="utf-8"?>
+<?mso-contentType ?>
+<spe:Receivers xmlns:spe="http://schemas.microsoft.com/sharepoint/events">
+  <Receiver>
+    <Name>Document ID Generator</Name>
+    <Synchronization>Synchronous</Synchronization>
+    <Type>10001</Type>
+    <SequenceNumber>1000</SequenceNumber>
+    <Url/>
+    <Assembly>Microsoft.Office.DocumentManagement, Version=15.0.0.0, Culture=neutral, PublicKeyToken=71e9bce111e9429c</Assembly>
+    <Class>Microsoft.Office.DocumentManagement.Internal.DocIdHandler</Class>
+    <Data/>
+    <Filter/>
+  </Receiver>
+  <Receiver>
+    <Name>Document ID Generator</Name>
+    <Synchronization>Synchronous</Synchronization>
+    <Type>10002</Type>
+    <SequenceNumber>1001</SequenceNumber>
+    <Url/>
+    <Assembly>Microsoft.Office.DocumentManagement, Version=15.0.0.0, Culture=neutral, PublicKeyToken=71e9bce111e9429c</Assembly>
+    <Class>Microsoft.Office.DocumentManagement.Internal.DocIdHandler</Class>
+    <Data/>
+    <Filter/>
+  </Receiver>
+  <Receiver>
+    <Name>Document ID Generator</Name>
+    <Synchronization>Synchronous</Synchronization>
+    <Type>10004</Type>
+    <SequenceNumber>1002</SequenceNumber>
+    <Url/>
+    <Assembly>Microsoft.Office.DocumentManagement, Version=15.0.0.0, Culture=neutral, PublicKeyToken=71e9bce111e9429c</Assembly>
+    <Class>Microsoft.Office.DocumentManagement.Internal.DocIdHandler</Class>
+    <Data/>
+    <Filter/>
+  </Receiver>
+  <Receiver>
+    <Name>Document ID Generator</Name>
+    <Synchronization>Synchronous</Synchronization>
+    <Type>10006</Type>
+    <SequenceNumber>1003</SequenceNumber>
+    <Url/>
+    <Assembly>Microsoft.Office.DocumentManagement, Version=15.0.0.0, Culture=neutral, PublicKeyToken=71e9bce111e9429c</Assembly>
+    <Class>Microsoft.Office.DocumentManagement.Internal.DocIdHandler</Class>
+    <Data/>
+    <Filter/>
+  </Receiver>
+</spe:Receivers>
 </file>
 
-<file path=customXml/itemProps5.xml><?xml version="1.0" encoding="utf-8"?>
+<file path=customXml/itemProps1.xml><?xml version="1.0" encoding="utf-8"?>
 <ds:datastoreItem xmlns:ds="http://schemas.openxmlformats.org/officeDocument/2006/customXml" ds:itemID="{400DB6FE-DF17-4741-ACCE-BDED9F9E13D9}">
   <ds:schemaRefs>
     <ds:schemaRef ds:uri="http://schemas.microsoft.com/office/2006/metadata/contentType"/>
@@ -3844,4 +3796,38 @@
     <ds:schemaRef ds:uri="http://schemas.microsoft.com/internal/obd"/>
   </ds:schemaRefs>
 </ds:datastoreItem>
+</file>
+
+<file path=customXml/itemProps2.xml><?xml version="1.0" encoding="utf-8"?>
+<ds:datastoreItem xmlns:ds="http://schemas.openxmlformats.org/officeDocument/2006/customXml" ds:itemID="{4A3CED26-0910-4819-874B-D8E2CCD421FE}">
+  <ds:schemaRefs>
+    <ds:schemaRef ds:uri="http://schemas.microsoft.com/office/2006/metadata/properties"/>
+    <ds:schemaRef ds:uri="http://schemas.microsoft.com/office/infopath/2007/PartnerControls"/>
+    <ds:schemaRef ds:uri="498267d4-2a5a-4c72-99d3-cf7236a95ce8"/>
+  </ds:schemaRefs>
+</ds:datastoreItem>
+</file>
+
+<file path=customXml/itemProps3.xml><?xml version="1.0" encoding="utf-8"?>
+<ds:datastoreItem xmlns:ds="http://schemas.openxmlformats.org/officeDocument/2006/customXml" ds:itemID="{248E2548-E164-4291-8E8A-6864FA09FF29}">
+  <ds:schemaRefs>
+    <ds:schemaRef ds:uri="http://schemas.openxmlformats.org/officeDocument/2006/bibliography"/>
+  </ds:schemaRefs>
+</ds:datastoreItem>
+</file>
+
+<file path=customXml/itemProps4.xml><?xml version="1.0" encoding="utf-8"?>
+<ds:datastoreItem xmlns:ds="http://schemas.openxmlformats.org/officeDocument/2006/customXml" ds:itemID="{B79E6113-9D61-48C6-AB23-FE0124366565}">
+  <ds:schemaRefs>
+    <ds:schemaRef ds:uri="http://schemas.microsoft.com/sharepoint/v3/contenttype/forms"/>
+  </ds:schemaRefs>
+</ds:datastoreItem>
+</file>
+
+<file path=customXml/itemProps5.xml><?xml version="1.0" encoding="utf-8"?>
+<ds:datastoreItem xmlns:ds="http://schemas.openxmlformats.org/officeDocument/2006/customXml" ds:itemID="{D7FA49B8-B6EE-4B3F-B22F-E9F8C6A00940}">
+  <ds:schemaRefs>
+    <ds:schemaRef ds:uri="http://schemas.microsoft.com/sharepoint/events"/>
+  </ds:schemaRefs>
+</ds:datastoreItem>
 </file>
</xml_diff>